<commit_message>
Added Powerpoint and edited the Docx
</commit_message>
<xml_diff>
--- a/ASD/AdaptiveSoftwareDevelopment.docx
+++ b/ASD/AdaptiveSoftwareDevelopment.docx
@@ -181,46 +181,256 @@
         <w:t>)</w:t>
       </w:r>
       <w:r>
-        <w:t xml:space="preserve">. The main principle being, that continuous adaptation of the process to the work at hand, is the normal state of affairs. </w:t>
-      </w:r>
-    </w:p>
-    <w:p>
-      <w:r>
-        <w:t>Speculate, most likely refers to the fact that the client/stakeholder is usually wrong, or doesn’t understand the concept of what he/she actually wants or needs. By gathering information, our aspiring developers, can set certain r</w:t>
+        <w:t xml:space="preserve">. The main principle being, that continuous adaptation of the process to the work at hand, </w:t>
+      </w:r>
+      <w:r>
+        <w:t>is the normal state of affairs.</w:t>
+      </w:r>
+    </w:p>
+    <w:p>
+      <w:r>
+        <w:t xml:space="preserve">One of the cornerstones of </w:t>
+      </w:r>
+      <w:r>
+        <w:rPr>
+          <w:b/>
+        </w:rPr>
+        <w:t>ASD</w:t>
+      </w:r>
+      <w:r>
+        <w:t xml:space="preserve"> is “Do it wrong the first time”, instead of always trying to reach perfection on the first time, the developer should focus more on the functionality and not be afraid of doing it wrong. </w:t>
+      </w:r>
+    </w:p>
+    <w:p>
+      <w:r>
+        <w:t>Speculate, most likely refers to the fact that the client/stakeholder is usually wrong, or doesn’t understand the concept of what he/she actually wants or needs. By gathering information, our aspiring developers, can set certain release cycles that will be required for the project. This information includes, but is not limited to, mission statements, project constraints like delivery dates or user descriptions, and basic requirements of the project as a whole.</w:t>
+      </w:r>
+    </w:p>
+    <w:p>
+      <w:r>
+        <w:t>Collaboration refers to the difficult challenge of balancing workload based on the predictable parts of the project and adapting to changes caused by various factors and situations.</w:t>
+      </w:r>
+    </w:p>
+    <w:p>
+      <w:r>
+        <w:t>And finally, the Learning cycle, means learning the needs and wants to the client or stakeholder, testing, design and building. This cycle is usually shorter than others, due to the fact that this cycle consists mostly of trial and error, fixing mistakes and learning from them.</w:t>
+      </w:r>
+    </w:p>
+    <w:p>
+      <w:r>
+        <w:rPr>
+          <w:noProof/>
+        </w:rPr>
+        <mc:AlternateContent>
+          <mc:Choice Requires="wps">
+            <w:drawing>
+              <wp:anchor distT="0" distB="0" distL="114300" distR="114300" simplePos="0" relativeHeight="251660288" behindDoc="1" locked="0" layoutInCell="1" allowOverlap="1" wp14:anchorId="1B7C629C" wp14:editId="0DDFA935">
+                <wp:simplePos x="0" y="0"/>
+                <wp:positionH relativeFrom="column">
+                  <wp:posOffset>657225</wp:posOffset>
+                </wp:positionH>
+                <wp:positionV relativeFrom="paragraph">
+                  <wp:posOffset>2208530</wp:posOffset>
+                </wp:positionV>
+                <wp:extent cx="4762500" cy="635"/>
+                <wp:effectExtent l="0" t="0" r="0" b="0"/>
+                <wp:wrapTight wrapText="bothSides">
+                  <wp:wrapPolygon edited="0">
+                    <wp:start x="0" y="0"/>
+                    <wp:lineTo x="0" y="21600"/>
+                    <wp:lineTo x="21600" y="21600"/>
+                    <wp:lineTo x="21600" y="0"/>
+                  </wp:wrapPolygon>
+                </wp:wrapTight>
+                <wp:docPr id="2" name="Text Box 2"/>
+                <wp:cNvGraphicFramePr/>
+                <a:graphic xmlns:a="http://schemas.openxmlformats.org/drawingml/2006/main">
+                  <a:graphicData uri="http://schemas.microsoft.com/office/word/2010/wordprocessingShape">
+                    <wps:wsp>
+                      <wps:cNvSpPr txBox="1"/>
+                      <wps:spPr>
+                        <a:xfrm>
+                          <a:off x="0" y="0"/>
+                          <a:ext cx="4762500" cy="635"/>
+                        </a:xfrm>
+                        <a:prstGeom prst="rect">
+                          <a:avLst/>
+                        </a:prstGeom>
+                        <a:solidFill>
+                          <a:prstClr val="white"/>
+                        </a:solidFill>
+                        <a:ln>
+                          <a:noFill/>
+                        </a:ln>
+                      </wps:spPr>
+                      <wps:txbx>
+                        <w:txbxContent>
+                          <w:p>
+                            <w:pPr>
+                              <w:pStyle w:val="Caption"/>
+                              <w:rPr>
+                                <w:noProof/>
+                              </w:rPr>
+                            </w:pPr>
+                            <w:r>
+                              <w:t xml:space="preserve">Figure </w:t>
+                            </w:r>
+                            <w:fldSimple w:instr=" SEQ Figure \* ARABIC ">
+                              <w:r>
+                                <w:rPr>
+                                  <w:noProof/>
+                                </w:rPr>
+                                <w:t>1</w:t>
+                              </w:r>
+                            </w:fldSimple>
+                          </w:p>
+                        </w:txbxContent>
+                      </wps:txbx>
+                      <wps:bodyPr rot="0" spcFirstLastPara="0" vertOverflow="overflow" horzOverflow="overflow" vert="horz" wrap="square" lIns="0" tIns="0" rIns="0" bIns="0" numCol="1" spcCol="0" rtlCol="0" fromWordArt="0" anchor="t" anchorCtr="0" forceAA="0" compatLnSpc="1">
+                        <a:prstTxWarp prst="textNoShape">
+                          <a:avLst/>
+                        </a:prstTxWarp>
+                        <a:spAutoFit/>
+                      </wps:bodyPr>
+                    </wps:wsp>
+                  </a:graphicData>
+                </a:graphic>
+              </wp:anchor>
+            </w:drawing>
+          </mc:Choice>
+          <mc:Fallback>
+            <w:pict>
+              <v:shapetype w14:anchorId="1B7C629C" id="_x0000_t202" coordsize="21600,21600" o:spt="202" path="m,l,21600r21600,l21600,xe">
+                <v:stroke joinstyle="miter"/>
+                <v:path gradientshapeok="t" o:connecttype="rect"/>
+              </v:shapetype>
+              <v:shape id="Text Box 2" o:spid="_x0000_s1026" type="#_x0000_t202" style="position:absolute;margin-left:51.75pt;margin-top:173.9pt;width:375pt;height:.05pt;z-index:-251656192;visibility:visible;mso-wrap-style:square;mso-wrap-distance-left:9pt;mso-wrap-distance-top:0;mso-wrap-distance-right:9pt;mso-wrap-distance-bottom:0;mso-position-horizontal:absolute;mso-position-horizontal-relative:text;mso-position-vertical:absolute;mso-position-vertical-relative:text;v-text-anchor:top" o:gfxdata="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" stroked="f">
+                <v:textbox style="mso-fit-shape-to-text:t" inset="0,0,0,0">
+                  <w:txbxContent>
+                    <w:p>
+                      <w:pPr>
+                        <w:pStyle w:val="Caption"/>
+                        <w:rPr>
+                          <w:noProof/>
+                        </w:rPr>
+                      </w:pPr>
+                      <w:r>
+                        <w:t xml:space="preserve">Figure </w:t>
+                      </w:r>
+                      <w:fldSimple w:instr=" SEQ Figure \* ARABIC ">
+                        <w:r>
+                          <w:rPr>
+                            <w:noProof/>
+                          </w:rPr>
+                          <w:t>1</w:t>
+                        </w:r>
+                      </w:fldSimple>
+                    </w:p>
+                  </w:txbxContent>
+                </v:textbox>
+                <w10:wrap type="tight"/>
+              </v:shape>
+            </w:pict>
+          </mc:Fallback>
+        </mc:AlternateContent>
       </w:r>
       <w:bookmarkStart w:id="0" w:name="_GoBack"/>
+      <w:r>
+        <w:rPr>
+          <w:noProof/>
+          <w:lang w:val="fi-FI" w:eastAsia="fi-FI"/>
+        </w:rPr>
+        <w:drawing>
+          <wp:anchor distT="0" distB="0" distL="114300" distR="114300" simplePos="0" relativeHeight="251658240" behindDoc="1" locked="0" layoutInCell="1" allowOverlap="1">
+            <wp:simplePos x="0" y="0"/>
+            <wp:positionH relativeFrom="column">
+              <wp:posOffset>657225</wp:posOffset>
+            </wp:positionH>
+            <wp:positionV relativeFrom="paragraph">
+              <wp:posOffset>8255</wp:posOffset>
+            </wp:positionV>
+            <wp:extent cx="4762500" cy="2143125"/>
+            <wp:effectExtent l="0" t="0" r="0" b="9525"/>
+            <wp:wrapTight wrapText="bothSides">
+              <wp:wrapPolygon edited="0">
+                <wp:start x="0" y="0"/>
+                <wp:lineTo x="0" y="21504"/>
+                <wp:lineTo x="21514" y="21504"/>
+                <wp:lineTo x="21514" y="0"/>
+                <wp:lineTo x="0" y="0"/>
+              </wp:wrapPolygon>
+            </wp:wrapTight>
+            <wp:docPr id="1" name="Picture 1" descr="Kuvahaun tulos haulle adaptive software development"/>
+            <wp:cNvGraphicFramePr>
+              <a:graphicFrameLocks xmlns:a="http://schemas.openxmlformats.org/drawingml/2006/main" noChangeAspect="1"/>
+            </wp:cNvGraphicFramePr>
+            <a:graphic xmlns:a="http://schemas.openxmlformats.org/drawingml/2006/main">
+              <a:graphicData uri="http://schemas.openxmlformats.org/drawingml/2006/picture">
+                <pic:pic xmlns:pic="http://schemas.openxmlformats.org/drawingml/2006/picture">
+                  <pic:nvPicPr>
+                    <pic:cNvPr id="0" name="Picture 1" descr="Kuvahaun tulos haulle adaptive software development"/>
+                    <pic:cNvPicPr>
+                      <a:picLocks noChangeAspect="1" noChangeArrowheads="1"/>
+                    </pic:cNvPicPr>
+                  </pic:nvPicPr>
+                  <pic:blipFill>
+                    <a:blip r:embed="rId7">
+                      <a:extLst>
+                        <a:ext uri="{28A0092B-C50C-407E-A947-70E740481C1C}">
+                          <a14:useLocalDpi xmlns:a14="http://schemas.microsoft.com/office/drawing/2010/main" val="0"/>
+                        </a:ext>
+                      </a:extLst>
+                    </a:blip>
+                    <a:srcRect/>
+                    <a:stretch>
+                      <a:fillRect/>
+                    </a:stretch>
+                  </pic:blipFill>
+                  <pic:spPr bwMode="auto">
+                    <a:xfrm>
+                      <a:off x="0" y="0"/>
+                      <a:ext cx="4762500" cy="2143125"/>
+                    </a:xfrm>
+                    <a:prstGeom prst="rect">
+                      <a:avLst/>
+                    </a:prstGeom>
+                    <a:noFill/>
+                    <a:ln>
+                      <a:noFill/>
+                    </a:ln>
+                  </pic:spPr>
+                </pic:pic>
+              </a:graphicData>
+            </a:graphic>
+          </wp:anchor>
+        </w:drawing>
+      </w:r>
       <w:bookmarkEnd w:id="0"/>
-      <w:r>
-        <w:t>elease cycles that will be required for the project. This information includes, but is not limited to, mission statements, project constraints like delivery dates or user descriptions, and basic requirements of the project as a whole.</w:t>
-      </w:r>
-    </w:p>
-    <w:p>
-      <w:r>
-        <w:t>Collaboration refers to the difficult challenge of balancing workload based on the predictable parts of the project and adapting to changes caused by various factors and situations.</w:t>
-      </w:r>
-    </w:p>
-    <w:p>
-      <w:r>
-        <w:t>And finally, the Learning cycle, means learning the needs and wants to the client or stakeholder, testing, design and building. This cycle is usually shorter than others, due to the fact that this cycle consists mostly of trial and error, fixing mistakes and learning from them.</w:t>
-      </w:r>
-    </w:p>
-    <w:p>
-      <w:pPr>
-        <w:pBdr>
-          <w:bottom w:val="single" w:sz="6" w:space="1" w:color="auto"/>
-        </w:pBdr>
-      </w:pPr>
-    </w:p>
-    <w:p>
-      <w:pPr>
-        <w:rPr>
-          <w:sz w:val="28"/>
-        </w:rPr>
-      </w:pPr>
-      <w:r>
-        <w:rPr>
-          <w:sz w:val="28"/>
-        </w:rPr>
+    </w:p>
+    <w:p>
+      <w:pPr>
+        <w:rPr>
+          <w:sz w:val="28"/>
+        </w:rPr>
+      </w:pPr>
+      <w:r>
+        <w:rPr>
+          <w:sz w:val="28"/>
+        </w:rPr>
+        <w:br w:type="page"/>
+      </w:r>
+    </w:p>
+    <w:p>
+      <w:pPr>
+        <w:rPr>
+          <w:sz w:val="28"/>
+        </w:rPr>
+      </w:pPr>
+      <w:r>
+        <w:rPr>
+          <w:sz w:val="28"/>
+        </w:rPr>
+        <w:lastRenderedPageBreak/>
         <w:t>Sources:</w:t>
       </w:r>
     </w:p>
@@ -230,7 +440,7 @@
           <w:sz w:val="28"/>
         </w:rPr>
       </w:pPr>
-      <w:hyperlink r:id="rId7" w:history="1">
+      <w:hyperlink r:id="rId8" w:history="1">
         <w:r>
           <w:rPr>
             <w:rStyle w:val="Hyperlink"/>
@@ -258,7 +468,7 @@
           <w:sz w:val="28"/>
         </w:rPr>
       </w:pPr>
-      <w:hyperlink r:id="rId8" w:history="1">
+      <w:hyperlink r:id="rId9" w:history="1">
         <w:r>
           <w:rPr>
             <w:rStyle w:val="Hyperlink"/>
@@ -277,22 +487,42 @@
         </w:numPr>
       </w:pPr>
       <w:r>
-        <w:t>Read 15.8.2018</w:t>
-      </w:r>
-      <w:r>
-        <w:t>, basic overview of the core principles and logic behind ASD</w:t>
-      </w:r>
+        <w:t>Read 15.8.2018, basic overview of the core principles and logic behind ASD</w:t>
+      </w:r>
+    </w:p>
+    <w:p>
+      <w:pPr>
+        <w:rPr>
+          <w:sz w:val="28"/>
+        </w:rPr>
+      </w:pPr>
+      <w:hyperlink r:id="rId10" w:history="1">
+        <w:r>
+          <w:rPr>
+            <w:rStyle w:val="Hyperlink"/>
+            <w:sz w:val="28"/>
+          </w:rPr>
+          <w:t>http://www.wiki.amachu.in/index.php?title=Adaptive_Software_Development</w:t>
+        </w:r>
+      </w:hyperlink>
     </w:p>
     <w:p>
       <w:pPr>
         <w:pStyle w:val="ListParagraph"/>
-        <w:rPr>
-          <w:sz w:val="28"/>
-        </w:rPr>
-      </w:pPr>
+        <w:numPr>
+          <w:ilvl w:val="0"/>
+          <w:numId w:val="2"/>
+        </w:numPr>
+        <w:rPr>
+          <w:sz w:val="28"/>
+        </w:rPr>
+      </w:pPr>
+      <w:r>
+        <w:t>Read 15.8.2018, Figure one originated from here</w:t>
+      </w:r>
     </w:p>
     <w:sectPr>
-      <w:headerReference w:type="default" r:id="rId9"/>
+      <w:headerReference w:type="default" r:id="rId11"/>
       <w:pgSz w:w="12240" w:h="15840"/>
       <w:pgMar w:top="1440" w:right="1440" w:bottom="1440" w:left="1440" w:header="708" w:footer="708" w:gutter="0"/>
       <w:cols w:space="708"/>
@@ -1163,6 +1393,25 @@
       <w:contextualSpacing/>
     </w:pPr>
   </w:style>
+  <w:style w:type="paragraph" w:styleId="Caption">
+    <w:name w:val="caption"/>
+    <w:basedOn w:val="Normal"/>
+    <w:next w:val="Normal"/>
+    <w:uiPriority w:val="35"/>
+    <w:unhideWhenUsed/>
+    <w:qFormat/>
+    <w:rsid w:val="00F94E29"/>
+    <w:pPr>
+      <w:spacing w:after="200" w:line="240" w:lineRule="auto"/>
+    </w:pPr>
+    <w:rPr>
+      <w:i/>
+      <w:iCs/>
+      <w:color w:val="44546A" w:themeColor="text2"/>
+      <w:sz w:val="18"/>
+      <w:szCs w:val="18"/>
+    </w:rPr>
+  </w:style>
 </w:styles>
 </file>
 

</xml_diff>